<commit_message>
Key features document. There must not voice search. Results must be splitted by categories and iconifized.
Define widgets which will be using.
Search widget designed.
</commit_message>
<xml_diff>
--- a/doc/JustAnotherSearch design.docx
+++ b/doc/JustAnotherSearch design.docx
@@ -47,7 +47,13 @@
         </w:numPr>
       </w:pPr>
       <w:r>
-        <w:t>Search by android device</w:t>
+        <w:t xml:space="preserve">Search </w:t>
+      </w:r>
+      <w:r>
+        <w:t>on</w:t>
+      </w:r>
+      <w:r>
+        <w:t xml:space="preserve"> android device</w:t>
       </w:r>
     </w:p>
     <w:p>
@@ -59,18 +65,6 @@
         </w:numPr>
       </w:pPr>
       <w:r>
-        <w:t>Voice search via Google voice API</w:t>
-      </w:r>
-    </w:p>
-    <w:p>
-      <w:pPr>
-        <w:pStyle w:val="ListParagraph"/>
-        <w:numPr>
-          <w:ilvl w:val="0"/>
-          <w:numId w:val="1"/>
-        </w:numPr>
-      </w:pPr>
-      <w:r>
         <w:t>Way to switch on/off search sources</w:t>
       </w:r>
     </w:p>
@@ -405,16 +399,27 @@
           <w:sz w:val="20"/>
           <w:szCs w:val="20"/>
         </w:rPr>
-        <w:t xml:space="preserve">After click on </w:t>
-      </w:r>
-      <w:r>
-        <w:rPr>
-          <w:rFonts w:ascii="Tahoma" w:hAnsi="Tahoma" w:cs="Tahoma"/>
-          <w:color w:val="000000"/>
-          <w:sz w:val="20"/>
-          <w:szCs w:val="20"/>
-        </w:rPr>
-        <w:t>search results list item, this item must be correctly opened.</w:t>
+        <w:t xml:space="preserve">Search result item can be </w:t>
+      </w:r>
+      <w:proofErr w:type="gramStart"/>
+      <w:r>
+        <w:rPr>
+          <w:rFonts w:ascii="Tahoma" w:hAnsi="Tahoma" w:cs="Tahoma"/>
+          <w:color w:val="000000"/>
+          <w:sz w:val="20"/>
+          <w:szCs w:val="20"/>
+        </w:rPr>
+        <w:t>an</w:t>
+      </w:r>
+      <w:proofErr w:type="gramEnd"/>
+      <w:r>
+        <w:rPr>
+          <w:rFonts w:ascii="Tahoma" w:hAnsi="Tahoma" w:cs="Tahoma"/>
+          <w:color w:val="000000"/>
+          <w:sz w:val="20"/>
+          <w:szCs w:val="20"/>
+        </w:rPr>
+        <w:t xml:space="preserve"> category name (it can’t be tapped) or search match result.</w:t>
       </w:r>
     </w:p>
     <w:p>
@@ -438,18 +443,139 @@
           <w:sz w:val="20"/>
           <w:szCs w:val="20"/>
         </w:rPr>
-        <w:t>By menu button there expands standard android menu, in which user can switch on/off search providers.</w:t>
+        <w:t xml:space="preserve">Search match result/category must </w:t>
+      </w:r>
+      <w:proofErr w:type="gramStart"/>
+      <w:r>
+        <w:rPr>
+          <w:rFonts w:ascii="Tahoma" w:hAnsi="Tahoma" w:cs="Tahoma"/>
+          <w:color w:val="000000"/>
+          <w:sz w:val="20"/>
+          <w:szCs w:val="20"/>
+        </w:rPr>
+        <w:t>contains</w:t>
+      </w:r>
+      <w:proofErr w:type="gramEnd"/>
+      <w:r>
+        <w:rPr>
+          <w:rFonts w:ascii="Tahoma" w:hAnsi="Tahoma" w:cs="Tahoma"/>
+          <w:color w:val="000000"/>
+          <w:sz w:val="20"/>
+          <w:szCs w:val="20"/>
+        </w:rPr>
+        <w:t xml:space="preserve"> result/category name at left column and corresponding icon at right column.</w:t>
       </w:r>
     </w:p>
     <w:p>
       <w:pPr>
         <w:pStyle w:val="ListParagraph"/>
-        <w:rPr>
-          <w:lang w:val="ru-RU"/>
-        </w:rPr>
+        <w:numPr>
+          <w:ilvl w:val="0"/>
+          <w:numId w:val="2"/>
+        </w:numPr>
+        <w:rPr>
+          <w:rFonts w:ascii="Tahoma" w:hAnsi="Tahoma" w:cs="Tahoma"/>
+          <w:color w:val="000000"/>
+          <w:sz w:val="20"/>
+          <w:szCs w:val="20"/>
+        </w:rPr>
+      </w:pPr>
+      <w:r>
+        <w:rPr>
+          <w:rFonts w:ascii="Tahoma" w:hAnsi="Tahoma" w:cs="Tahoma"/>
+          <w:color w:val="000000"/>
+          <w:sz w:val="20"/>
+          <w:szCs w:val="20"/>
+        </w:rPr>
+        <w:t xml:space="preserve">After click on </w:t>
+      </w:r>
+      <w:r>
+        <w:rPr>
+          <w:rFonts w:ascii="Tahoma" w:hAnsi="Tahoma" w:cs="Tahoma"/>
+          <w:color w:val="000000"/>
+          <w:sz w:val="20"/>
+          <w:szCs w:val="20"/>
+        </w:rPr>
+        <w:t>search results list item, this item must be correctly opened.</w:t>
+      </w:r>
+    </w:p>
+    <w:p>
+      <w:pPr>
+        <w:pStyle w:val="ListParagraph"/>
+        <w:numPr>
+          <w:ilvl w:val="0"/>
+          <w:numId w:val="2"/>
+        </w:numPr>
+        <w:rPr>
+          <w:rFonts w:ascii="Tahoma" w:hAnsi="Tahoma" w:cs="Tahoma"/>
+          <w:color w:val="000000"/>
+          <w:sz w:val="20"/>
+          <w:szCs w:val="20"/>
+        </w:rPr>
+      </w:pPr>
+      <w:r>
+        <w:rPr>
+          <w:rFonts w:ascii="Tahoma" w:hAnsi="Tahoma" w:cs="Tahoma"/>
+          <w:color w:val="000000"/>
+          <w:sz w:val="20"/>
+          <w:szCs w:val="20"/>
+        </w:rPr>
+        <w:t>By menu button there expands standard android menu, in which user can switch on/off search providers.</w:t>
+      </w:r>
+    </w:p>
+    <w:p>
+      <w:pPr>
+        <w:pStyle w:val="Heading1"/>
+      </w:pPr>
+      <w:r>
+        <w:t>Widget requirements</w:t>
+      </w:r>
+    </w:p>
+    <w:p>
+      <w:pPr>
+        <w:pStyle w:val="ListParagraph"/>
+        <w:numPr>
+          <w:ilvl w:val="0"/>
+          <w:numId w:val="3"/>
+        </w:numPr>
+      </w:pPr>
+      <w:r>
+        <w:t>Search widget must be an instance of</w:t>
+      </w:r>
+      <w:r>
+        <w:t xml:space="preserve"> </w:t>
+      </w:r>
+      <w:proofErr w:type="spellStart"/>
+      <w:r>
+        <w:t>TableView</w:t>
+      </w:r>
+      <w:proofErr w:type="spellEnd"/>
+      <w:r>
+        <w:t xml:space="preserve"> which contains </w:t>
+      </w:r>
+      <w:proofErr w:type="spellStart"/>
+      <w:r>
+        <w:t>TextView</w:t>
+      </w:r>
+      <w:proofErr w:type="spellEnd"/>
+      <w:r>
+        <w:t xml:space="preserve"> and Button</w:t>
+      </w:r>
+      <w:r>
+        <w:t>.</w:t>
+      </w:r>
+    </w:p>
+    <w:p>
+      <w:pPr>
+        <w:pStyle w:val="ListParagraph"/>
       </w:pPr>
       <w:bookmarkStart w:id="0" w:name="_GoBack"/>
       <w:bookmarkEnd w:id="0"/>
+    </w:p>
+    <w:p>
+      <w:pPr>
+        <w:pStyle w:val="ListParagraph"/>
+      </w:pPr>
     </w:p>
     <w:sectPr>
       <w:pgSz w:w="11906" w:h="16838"/>
@@ -550,6 +676,119 @@
     </w:lvl>
   </w:abstractNum>
   <w:abstractNum w:abstractNumId="1">
+    <w:nsid w:val="59C34760"/>
+    <w:multiLevelType w:val="hybridMultilevel"/>
+    <w:tmpl w:val="EC8EB8A4"/>
+    <w:lvl w:ilvl="0" w:tplc="04090001">
+      <w:start w:val="1"/>
+      <w:numFmt w:val="bullet"/>
+      <w:lvlText w:val=""/>
+      <w:lvlJc w:val="left"/>
+      <w:pPr>
+        <w:ind w:left="720" w:hanging="360"/>
+      </w:pPr>
+      <w:rPr>
+        <w:rFonts w:ascii="Symbol" w:hAnsi="Symbol" w:hint="default"/>
+      </w:rPr>
+    </w:lvl>
+    <w:lvl w:ilvl="1" w:tplc="04090003" w:tentative="1">
+      <w:start w:val="1"/>
+      <w:numFmt w:val="bullet"/>
+      <w:lvlText w:val="o"/>
+      <w:lvlJc w:val="left"/>
+      <w:pPr>
+        <w:ind w:left="1440" w:hanging="360"/>
+      </w:pPr>
+      <w:rPr>
+        <w:rFonts w:ascii="Courier New" w:hAnsi="Courier New" w:cs="Courier New" w:hint="default"/>
+      </w:rPr>
+    </w:lvl>
+    <w:lvl w:ilvl="2" w:tplc="04090005" w:tentative="1">
+      <w:start w:val="1"/>
+      <w:numFmt w:val="bullet"/>
+      <w:lvlText w:val=""/>
+      <w:lvlJc w:val="left"/>
+      <w:pPr>
+        <w:ind w:left="2160" w:hanging="360"/>
+      </w:pPr>
+      <w:rPr>
+        <w:rFonts w:ascii="Wingdings" w:hAnsi="Wingdings" w:hint="default"/>
+      </w:rPr>
+    </w:lvl>
+    <w:lvl w:ilvl="3" w:tplc="04090001" w:tentative="1">
+      <w:start w:val="1"/>
+      <w:numFmt w:val="bullet"/>
+      <w:lvlText w:val=""/>
+      <w:lvlJc w:val="left"/>
+      <w:pPr>
+        <w:ind w:left="2880" w:hanging="360"/>
+      </w:pPr>
+      <w:rPr>
+        <w:rFonts w:ascii="Symbol" w:hAnsi="Symbol" w:hint="default"/>
+      </w:rPr>
+    </w:lvl>
+    <w:lvl w:ilvl="4" w:tplc="04090003" w:tentative="1">
+      <w:start w:val="1"/>
+      <w:numFmt w:val="bullet"/>
+      <w:lvlText w:val="o"/>
+      <w:lvlJc w:val="left"/>
+      <w:pPr>
+        <w:ind w:left="3600" w:hanging="360"/>
+      </w:pPr>
+      <w:rPr>
+        <w:rFonts w:ascii="Courier New" w:hAnsi="Courier New" w:cs="Courier New" w:hint="default"/>
+      </w:rPr>
+    </w:lvl>
+    <w:lvl w:ilvl="5" w:tplc="04090005" w:tentative="1">
+      <w:start w:val="1"/>
+      <w:numFmt w:val="bullet"/>
+      <w:lvlText w:val=""/>
+      <w:lvlJc w:val="left"/>
+      <w:pPr>
+        <w:ind w:left="4320" w:hanging="360"/>
+      </w:pPr>
+      <w:rPr>
+        <w:rFonts w:ascii="Wingdings" w:hAnsi="Wingdings" w:hint="default"/>
+      </w:rPr>
+    </w:lvl>
+    <w:lvl w:ilvl="6" w:tplc="04090001" w:tentative="1">
+      <w:start w:val="1"/>
+      <w:numFmt w:val="bullet"/>
+      <w:lvlText w:val=""/>
+      <w:lvlJc w:val="left"/>
+      <w:pPr>
+        <w:ind w:left="5040" w:hanging="360"/>
+      </w:pPr>
+      <w:rPr>
+        <w:rFonts w:ascii="Symbol" w:hAnsi="Symbol" w:hint="default"/>
+      </w:rPr>
+    </w:lvl>
+    <w:lvl w:ilvl="7" w:tplc="04090003" w:tentative="1">
+      <w:start w:val="1"/>
+      <w:numFmt w:val="bullet"/>
+      <w:lvlText w:val="o"/>
+      <w:lvlJc w:val="left"/>
+      <w:pPr>
+        <w:ind w:left="5760" w:hanging="360"/>
+      </w:pPr>
+      <w:rPr>
+        <w:rFonts w:ascii="Courier New" w:hAnsi="Courier New" w:cs="Courier New" w:hint="default"/>
+      </w:rPr>
+    </w:lvl>
+    <w:lvl w:ilvl="8" w:tplc="04090005" w:tentative="1">
+      <w:start w:val="1"/>
+      <w:numFmt w:val="bullet"/>
+      <w:lvlText w:val=""/>
+      <w:lvlJc w:val="left"/>
+      <w:pPr>
+        <w:ind w:left="6480" w:hanging="360"/>
+      </w:pPr>
+      <w:rPr>
+        <w:rFonts w:ascii="Wingdings" w:hAnsi="Wingdings" w:hint="default"/>
+      </w:rPr>
+    </w:lvl>
+  </w:abstractNum>
+  <w:abstractNum w:abstractNumId="2">
     <w:nsid w:val="5EAA68FE"/>
     <w:multiLevelType w:val="hybridMultilevel"/>
     <w:tmpl w:val="67F8F266"/>
@@ -663,10 +902,13 @@
     </w:lvl>
   </w:abstractNum>
   <w:num w:numId="1">
-    <w:abstractNumId w:val="1"/>
+    <w:abstractNumId w:val="2"/>
   </w:num>
   <w:num w:numId="2">
     <w:abstractNumId w:val="0"/>
+  </w:num>
+  <w:num w:numId="3">
+    <w:abstractNumId w:val="1"/>
   </w:num>
 </w:numbering>
 </file>

</xml_diff>

<commit_message>
Define widgets which will be using.
</commit_message>
<xml_diff>
--- a/doc/JustAnotherSearch design.docx
+++ b/doc/JustAnotherSearch design.docx
@@ -525,6 +525,54 @@
     </w:p>
     <w:p>
       <w:pPr>
+        <w:pStyle w:val="ListParagraph"/>
+        <w:numPr>
+          <w:ilvl w:val="0"/>
+          <w:numId w:val="2"/>
+        </w:numPr>
+        <w:rPr>
+          <w:rFonts w:ascii="Tahoma" w:hAnsi="Tahoma" w:cs="Tahoma"/>
+          <w:color w:val="000000"/>
+          <w:sz w:val="20"/>
+          <w:szCs w:val="20"/>
+        </w:rPr>
+      </w:pPr>
+      <w:r>
+        <w:rPr>
+          <w:rFonts w:ascii="Tahoma" w:hAnsi="Tahoma" w:cs="Tahoma"/>
+          <w:color w:val="000000"/>
+          <w:sz w:val="20"/>
+          <w:szCs w:val="20"/>
+        </w:rPr>
+        <w:t>Search results must be displayed when user edit text in search widget.</w:t>
+      </w:r>
+    </w:p>
+    <w:p>
+      <w:pPr>
+        <w:pStyle w:val="ListParagraph"/>
+        <w:numPr>
+          <w:ilvl w:val="0"/>
+          <w:numId w:val="2"/>
+        </w:numPr>
+        <w:rPr>
+          <w:rFonts w:ascii="Tahoma" w:hAnsi="Tahoma" w:cs="Tahoma"/>
+          <w:color w:val="000000"/>
+          <w:sz w:val="20"/>
+          <w:szCs w:val="20"/>
+        </w:rPr>
+      </w:pPr>
+      <w:r>
+        <w:rPr>
+          <w:rFonts w:ascii="Tahoma" w:hAnsi="Tahoma" w:cs="Tahoma"/>
+          <w:color w:val="000000"/>
+          <w:sz w:val="20"/>
+          <w:szCs w:val="20"/>
+        </w:rPr>
+        <w:t xml:space="preserve">UI must not be freeze while user perform search. </w:t>
+      </w:r>
+    </w:p>
+    <w:p>
+      <w:pPr>
         <w:pStyle w:val="Heading1"/>
       </w:pPr>
       <w:r>
@@ -545,22 +593,88 @@
       <w:r>
         <w:t xml:space="preserve"> </w:t>
       </w:r>
-      <w:proofErr w:type="spellStart"/>
-      <w:r>
-        <w:t>TableView</w:t>
-      </w:r>
-      <w:proofErr w:type="spellEnd"/>
-      <w:r>
-        <w:t xml:space="preserve"> which contains </w:t>
-      </w:r>
-      <w:proofErr w:type="spellStart"/>
-      <w:r>
-        <w:t>TextView</w:t>
-      </w:r>
-      <w:proofErr w:type="spellEnd"/>
-      <w:r>
-        <w:t xml:space="preserve"> and Button</w:t>
-      </w:r>
+      <w:hyperlink r:id="rId6" w:history="1">
+        <w:proofErr w:type="spellStart"/>
+        <w:r>
+          <w:rPr>
+            <w:rStyle w:val="Hyperlink"/>
+            <w:rFonts w:ascii="Courier New" w:hAnsi="Courier New" w:cs="Courier New"/>
+            <w:b/>
+            <w:bCs/>
+            <w:color w:val="33B5E5"/>
+            <w:sz w:val="21"/>
+            <w:szCs w:val="21"/>
+            <w:shd w:val="clear" w:color="auto" w:fill="F9F9F9"/>
+          </w:rPr>
+          <w:t>LinearLayout</w:t>
+        </w:r>
+        <w:proofErr w:type="spellEnd"/>
+      </w:hyperlink>
+      <w:r>
+        <w:t xml:space="preserve">, </w:t>
+      </w:r>
+      <w:bookmarkStart w:id="0" w:name="_GoBack"/>
+      <w:bookmarkEnd w:id="0"/>
+      <w:r>
+        <w:t>which</w:t>
+      </w:r>
+      <w:r>
+        <w:t xml:space="preserve"> must</w:t>
+      </w:r>
+      <w:r>
+        <w:t xml:space="preserve"> </w:t>
+      </w:r>
+      <w:r>
+        <w:t xml:space="preserve">contain </w:t>
+      </w:r>
+      <w:hyperlink r:id="rId7" w:history="1">
+        <w:proofErr w:type="spellStart"/>
+        <w:r>
+          <w:rPr>
+            <w:rStyle w:val="Hyperlink"/>
+            <w:rFonts w:ascii="Courier New" w:hAnsi="Courier New" w:cs="Courier New"/>
+            <w:b/>
+            <w:bCs/>
+            <w:color w:val="33B5E5"/>
+            <w:sz w:val="21"/>
+            <w:szCs w:val="21"/>
+            <w:shd w:val="clear" w:color="auto" w:fill="F9F9F9"/>
+          </w:rPr>
+          <w:t>EditText</w:t>
+        </w:r>
+        <w:proofErr w:type="spellEnd"/>
+      </w:hyperlink>
+      <w:r>
+        <w:rPr>
+          <w:rStyle w:val="HTMLCode"/>
+          <w:rFonts w:eastAsiaTheme="majorEastAsia"/>
+          <w:b/>
+          <w:bCs/>
+          <w:color w:val="006600"/>
+          <w:sz w:val="21"/>
+          <w:szCs w:val="21"/>
+          <w:shd w:val="clear" w:color="auto" w:fill="F9F9F9"/>
+        </w:rPr>
+        <w:t xml:space="preserve"> </w:t>
+      </w:r>
+      <w:r>
+        <w:t xml:space="preserve">and </w:t>
+      </w:r>
+      <w:hyperlink r:id="rId8" w:history="1">
+        <w:r>
+          <w:rPr>
+            <w:rStyle w:val="Hyperlink"/>
+            <w:rFonts w:ascii="Courier New" w:hAnsi="Courier New" w:cs="Courier New"/>
+            <w:b/>
+            <w:bCs/>
+            <w:color w:val="258AAF"/>
+            <w:sz w:val="21"/>
+            <w:szCs w:val="21"/>
+            <w:shd w:val="clear" w:color="auto" w:fill="F9F9F9"/>
+          </w:rPr>
+          <w:t>Button</w:t>
+        </w:r>
+      </w:hyperlink>
       <w:r>
         <w:t>.</w:t>
       </w:r>
@@ -568,9 +682,105 @@
     <w:p>
       <w:pPr>
         <w:pStyle w:val="ListParagraph"/>
-      </w:pPr>
-      <w:bookmarkStart w:id="0" w:name="_GoBack"/>
-      <w:bookmarkEnd w:id="0"/>
+        <w:numPr>
+          <w:ilvl w:val="0"/>
+          <w:numId w:val="3"/>
+        </w:numPr>
+      </w:pPr>
+      <w:r>
+        <w:t xml:space="preserve">Search results widgets must be a </w:t>
+      </w:r>
+      <w:hyperlink r:id="rId9" w:history="1">
+        <w:proofErr w:type="spellStart"/>
+        <w:r>
+          <w:rPr>
+            <w:rStyle w:val="Hyperlink"/>
+            <w:rFonts w:ascii="Courier New" w:hAnsi="Courier New" w:cs="Courier New"/>
+            <w:b/>
+            <w:bCs/>
+            <w:color w:val="33B5E5"/>
+            <w:sz w:val="21"/>
+            <w:szCs w:val="21"/>
+            <w:shd w:val="clear" w:color="auto" w:fill="F9F9F9"/>
+          </w:rPr>
+          <w:t>GridView</w:t>
+        </w:r>
+        <w:proofErr w:type="spellEnd"/>
+      </w:hyperlink>
+      <w:r>
+        <w:t>, with two columns</w:t>
+      </w:r>
+      <w:r>
+        <w:t xml:space="preserve"> in first must be</w:t>
+      </w:r>
+      <w:r>
+        <w:t xml:space="preserve"> </w:t>
+      </w:r>
+      <w:proofErr w:type="gramStart"/>
+      <w:r>
+        <w:t xml:space="preserve">a </w:t>
+      </w:r>
+      <w:r>
+        <w:rPr>
+          <w:rStyle w:val="apple-converted-space"/>
+          <w:rFonts w:ascii="Arial" w:hAnsi="Arial" w:cs="Arial"/>
+          <w:color w:val="222222"/>
+          <w:sz w:val="20"/>
+          <w:szCs w:val="20"/>
+          <w:shd w:val="clear" w:color="auto" w:fill="F9F9F9"/>
+        </w:rPr>
+        <w:t> </w:t>
+      </w:r>
+      <w:proofErr w:type="gramEnd"/>
+      <w:hyperlink r:id="rId10" w:history="1">
+        <w:proofErr w:type="spellStart"/>
+        <w:r>
+          <w:rPr>
+            <w:rStyle w:val="Hyperlink"/>
+            <w:rFonts w:ascii="Arial" w:hAnsi="Arial" w:cs="Arial"/>
+            <w:color w:val="258AAF"/>
+            <w:sz w:val="20"/>
+            <w:szCs w:val="20"/>
+            <w:shd w:val="clear" w:color="auto" w:fill="F9F9F9"/>
+          </w:rPr>
+          <w:t>TextView</w:t>
+        </w:r>
+        <w:proofErr w:type="spellEnd"/>
+      </w:hyperlink>
+      <w:r>
+        <w:t xml:space="preserve">  and in second</w:t>
+      </w:r>
+      <w:r>
+        <w:t xml:space="preserve"> an</w:t>
+      </w:r>
+      <w:r>
+        <w:t xml:space="preserve"> </w:t>
+      </w:r>
+      <w:hyperlink r:id="rId11" w:history="1">
+        <w:proofErr w:type="spellStart"/>
+        <w:r>
+          <w:rPr>
+            <w:rStyle w:val="Hyperlink"/>
+            <w:rFonts w:ascii="Courier New" w:hAnsi="Courier New" w:cs="Courier New"/>
+            <w:b/>
+            <w:bCs/>
+            <w:color w:val="258AAF"/>
+            <w:sz w:val="20"/>
+            <w:szCs w:val="20"/>
+            <w:shd w:val="clear" w:color="auto" w:fill="F9F9F9"/>
+          </w:rPr>
+          <w:t>ImageView</w:t>
+        </w:r>
+        <w:proofErr w:type="spellEnd"/>
+      </w:hyperlink>
+      <w:r>
+        <w:t>.</w:t>
+      </w:r>
+    </w:p>
+    <w:p>
+      <w:pPr>
+        <w:pStyle w:val="ListParagraph"/>
+      </w:pPr>
     </w:p>
     <w:p>
       <w:pPr>
@@ -1188,6 +1398,36 @@
       <w:contextualSpacing/>
     </w:pPr>
   </w:style>
+  <w:style w:type="character" w:styleId="Hyperlink">
+    <w:name w:val="Hyperlink"/>
+    <w:basedOn w:val="DefaultParagraphFont"/>
+    <w:uiPriority w:val="99"/>
+    <w:semiHidden/>
+    <w:unhideWhenUsed/>
+    <w:rsid w:val="0029504F"/>
+    <w:rPr>
+      <w:color w:val="0000FF"/>
+      <w:u w:val="single"/>
+    </w:rPr>
+  </w:style>
+  <w:style w:type="character" w:customStyle="1" w:styleId="apple-converted-space">
+    <w:name w:val="apple-converted-space"/>
+    <w:basedOn w:val="DefaultParagraphFont"/>
+    <w:rsid w:val="001B239F"/>
+  </w:style>
+  <w:style w:type="character" w:styleId="HTMLCode">
+    <w:name w:val="HTML Code"/>
+    <w:basedOn w:val="DefaultParagraphFont"/>
+    <w:uiPriority w:val="99"/>
+    <w:semiHidden/>
+    <w:unhideWhenUsed/>
+    <w:rsid w:val="001B239F"/>
+    <w:rPr>
+      <w:rFonts w:ascii="Courier New" w:eastAsia="Times New Roman" w:hAnsi="Courier New" w:cs="Courier New"/>
+      <w:sz w:val="20"/>
+      <w:szCs w:val="20"/>
+    </w:rPr>
+  </w:style>
 </w:styles>
 </file>
 
@@ -1465,6 +1705,36 @@
       <w:ind w:left="720"/>
       <w:contextualSpacing/>
     </w:pPr>
+  </w:style>
+  <w:style w:type="character" w:styleId="Hyperlink">
+    <w:name w:val="Hyperlink"/>
+    <w:basedOn w:val="DefaultParagraphFont"/>
+    <w:uiPriority w:val="99"/>
+    <w:semiHidden/>
+    <w:unhideWhenUsed/>
+    <w:rsid w:val="0029504F"/>
+    <w:rPr>
+      <w:color w:val="0000FF"/>
+      <w:u w:val="single"/>
+    </w:rPr>
+  </w:style>
+  <w:style w:type="character" w:customStyle="1" w:styleId="apple-converted-space">
+    <w:name w:val="apple-converted-space"/>
+    <w:basedOn w:val="DefaultParagraphFont"/>
+    <w:rsid w:val="001B239F"/>
+  </w:style>
+  <w:style w:type="character" w:styleId="HTMLCode">
+    <w:name w:val="HTML Code"/>
+    <w:basedOn w:val="DefaultParagraphFont"/>
+    <w:uiPriority w:val="99"/>
+    <w:semiHidden/>
+    <w:unhideWhenUsed/>
+    <w:rsid w:val="001B239F"/>
+    <w:rPr>
+      <w:rFonts w:ascii="Courier New" w:eastAsia="Times New Roman" w:hAnsi="Courier New" w:cs="Courier New"/>
+      <w:sz w:val="20"/>
+      <w:szCs w:val="20"/>
+    </w:rPr>
   </w:style>
 </w:styles>
 </file>

</xml_diff>

<commit_message>
[Design]Implement "Define settings store way"(#10)
</commit_message>
<xml_diff>
--- a/doc/JustAnotherSearch design.docx
+++ b/doc/JustAnotherSearch design.docx
@@ -32,6 +32,8 @@
           <w:r>
             <w:t>Contents</w:t>
           </w:r>
+          <w:bookmarkStart w:id="0" w:name="_GoBack"/>
+          <w:bookmarkEnd w:id="0"/>
         </w:p>
         <w:p>
           <w:pPr>
@@ -40,6 +42,7 @@
               <w:tab w:val="right" w:leader="dot" w:pos="9345"/>
             </w:tabs>
             <w:rPr>
+              <w:rFonts w:eastAsiaTheme="minorEastAsia"/>
               <w:noProof/>
             </w:rPr>
           </w:pPr>
@@ -52,7 +55,7 @@
           <w:r>
             <w:fldChar w:fldCharType="separate"/>
           </w:r>
-          <w:hyperlink w:anchor="_Toc334459010" w:history="1">
+          <w:hyperlink w:anchor="_Toc335326771" w:history="1">
             <w:r>
               <w:rPr>
                 <w:rStyle w:val="Hyperlink"/>
@@ -79,7 +82,7 @@
                 <w:noProof/>
                 <w:webHidden/>
               </w:rPr>
-              <w:instrText xml:space="preserve"> PAGEREF _Toc334459010 \h </w:instrText>
+              <w:instrText xml:space="preserve"> PAGEREF _Toc335326771 \h </w:instrText>
             </w:r>
             <w:r>
               <w:rPr>
@@ -117,10 +120,11 @@
               <w:tab w:val="right" w:leader="dot" w:pos="9345"/>
             </w:tabs>
             <w:rPr>
+              <w:rFonts w:eastAsiaTheme="minorEastAsia"/>
               <w:noProof/>
             </w:rPr>
           </w:pPr>
-          <w:hyperlink w:anchor="_Toc334459011" w:history="1">
+          <w:hyperlink w:anchor="_Toc335326772" w:history="1">
             <w:r>
               <w:rPr>
                 <w:rStyle w:val="Hyperlink"/>
@@ -147,7 +151,7 @@
                 <w:noProof/>
                 <w:webHidden/>
               </w:rPr>
-              <w:instrText xml:space="preserve"> PAGEREF _Toc334459011 \h </w:instrText>
+              <w:instrText xml:space="preserve"> PAGEREF _Toc335326772 \h </w:instrText>
             </w:r>
             <w:r>
               <w:rPr>
@@ -185,10 +189,11 @@
               <w:tab w:val="right" w:leader="dot" w:pos="9345"/>
             </w:tabs>
             <w:rPr>
+              <w:rFonts w:eastAsiaTheme="minorEastAsia"/>
               <w:noProof/>
             </w:rPr>
           </w:pPr>
-          <w:hyperlink w:anchor="_Toc334459012" w:history="1">
+          <w:hyperlink w:anchor="_Toc335326773" w:history="1">
             <w:r>
               <w:rPr>
                 <w:rStyle w:val="Hyperlink"/>
@@ -215,7 +220,145 @@
                 <w:noProof/>
                 <w:webHidden/>
               </w:rPr>
-              <w:instrText xml:space="preserve"> PAGEREF _Toc334459012 \h </w:instrText>
+              <w:instrText xml:space="preserve"> PAGEREF _Toc335326773 \h </w:instrText>
+            </w:r>
+            <w:r>
+              <w:rPr>
+                <w:noProof/>
+                <w:webHidden/>
+              </w:rPr>
+            </w:r>
+            <w:r>
+              <w:rPr>
+                <w:noProof/>
+                <w:webHidden/>
+              </w:rPr>
+              <w:fldChar w:fldCharType="separate"/>
+            </w:r>
+            <w:r>
+              <w:rPr>
+                <w:noProof/>
+                <w:webHidden/>
+              </w:rPr>
+              <w:t>4</w:t>
+            </w:r>
+            <w:r>
+              <w:rPr>
+                <w:noProof/>
+                <w:webHidden/>
+              </w:rPr>
+              <w:fldChar w:fldCharType="end"/>
+            </w:r>
+          </w:hyperlink>
+        </w:p>
+        <w:p>
+          <w:pPr>
+            <w:pStyle w:val="TOC1"/>
+            <w:tabs>
+              <w:tab w:val="right" w:leader="dot" w:pos="9345"/>
+            </w:tabs>
+            <w:rPr>
+              <w:rFonts w:eastAsiaTheme="minorEastAsia"/>
+              <w:noProof/>
+            </w:rPr>
+          </w:pPr>
+          <w:hyperlink w:anchor="_Toc335326774" w:history="1">
+            <w:r>
+              <w:rPr>
+                <w:rStyle w:val="Hyperlink"/>
+                <w:noProof/>
+              </w:rPr>
+              <w:t>Required permissions</w:t>
+            </w:r>
+            <w:r>
+              <w:rPr>
+                <w:noProof/>
+                <w:webHidden/>
+              </w:rPr>
+              <w:tab/>
+            </w:r>
+            <w:r>
+              <w:rPr>
+                <w:noProof/>
+                <w:webHidden/>
+              </w:rPr>
+              <w:fldChar w:fldCharType="begin"/>
+            </w:r>
+            <w:r>
+              <w:rPr>
+                <w:noProof/>
+                <w:webHidden/>
+              </w:rPr>
+              <w:instrText xml:space="preserve"> PAGEREF _Toc335326774 \h </w:instrText>
+            </w:r>
+            <w:r>
+              <w:rPr>
+                <w:noProof/>
+                <w:webHidden/>
+              </w:rPr>
+            </w:r>
+            <w:r>
+              <w:rPr>
+                <w:noProof/>
+                <w:webHidden/>
+              </w:rPr>
+              <w:fldChar w:fldCharType="separate"/>
+            </w:r>
+            <w:r>
+              <w:rPr>
+                <w:noProof/>
+                <w:webHidden/>
+              </w:rPr>
+              <w:t>4</w:t>
+            </w:r>
+            <w:r>
+              <w:rPr>
+                <w:noProof/>
+                <w:webHidden/>
+              </w:rPr>
+              <w:fldChar w:fldCharType="end"/>
+            </w:r>
+          </w:hyperlink>
+        </w:p>
+        <w:p>
+          <w:pPr>
+            <w:pStyle w:val="TOC1"/>
+            <w:tabs>
+              <w:tab w:val="right" w:leader="dot" w:pos="9345"/>
+            </w:tabs>
+            <w:rPr>
+              <w:rFonts w:eastAsiaTheme="minorEastAsia"/>
+              <w:noProof/>
+            </w:rPr>
+          </w:pPr>
+          <w:hyperlink w:anchor="_Toc335326775" w:history="1">
+            <w:r>
+              <w:rPr>
+                <w:rStyle w:val="Hyperlink"/>
+                <w:noProof/>
+              </w:rPr>
+              <w:t>Menu settings storage requirements.</w:t>
+            </w:r>
+            <w:r>
+              <w:rPr>
+                <w:noProof/>
+                <w:webHidden/>
+              </w:rPr>
+              <w:tab/>
+            </w:r>
+            <w:r>
+              <w:rPr>
+                <w:noProof/>
+                <w:webHidden/>
+              </w:rPr>
+              <w:fldChar w:fldCharType="begin"/>
+            </w:r>
+            <w:r>
+              <w:rPr>
+                <w:noProof/>
+                <w:webHidden/>
+              </w:rPr>
+              <w:instrText xml:space="preserve"> PAGEREF _Toc335326775 \h </w:instrText>
             </w:r>
             <w:r>
               <w:rPr>
@@ -306,11 +449,11 @@
       <w:pPr>
         <w:pStyle w:val="Heading1"/>
       </w:pPr>
-      <w:bookmarkStart w:id="0" w:name="_Toc334459010"/>
+      <w:bookmarkStart w:id="1" w:name="_Toc335326771"/>
       <w:r>
         <w:t>Key features</w:t>
       </w:r>
-      <w:bookmarkEnd w:id="0"/>
+      <w:bookmarkEnd w:id="1"/>
     </w:p>
     <w:p>
       <w:pPr>
@@ -353,7 +496,6 @@
           <w:szCs w:val="28"/>
         </w:rPr>
       </w:pPr>
-      <w:bookmarkStart w:id="1" w:name="_Toc334459011"/>
       <w:r>
         <w:br w:type="page"/>
       </w:r>
@@ -362,11 +504,12 @@
       <w:pPr>
         <w:pStyle w:val="Heading1"/>
       </w:pPr>
+      <w:bookmarkStart w:id="2" w:name="_Toc335326772"/>
       <w:r>
         <w:lastRenderedPageBreak/>
         <w:t>UI requirements</w:t>
       </w:r>
-      <w:bookmarkEnd w:id="1"/>
+      <w:bookmarkEnd w:id="2"/>
     </w:p>
     <w:p>
       <w:pPr>
@@ -874,7 +1017,6 @@
           <w:szCs w:val="28"/>
         </w:rPr>
       </w:pPr>
-      <w:bookmarkStart w:id="2" w:name="_Toc334459012"/>
       <w:r>
         <w:br w:type="page"/>
       </w:r>
@@ -883,11 +1025,12 @@
       <w:pPr>
         <w:pStyle w:val="Heading1"/>
       </w:pPr>
+      <w:bookmarkStart w:id="3" w:name="_Toc335326773"/>
       <w:r>
         <w:lastRenderedPageBreak/>
         <w:t>Widget requirements</w:t>
       </w:r>
-      <w:bookmarkEnd w:id="2"/>
+      <w:bookmarkEnd w:id="3"/>
     </w:p>
     <w:p>
       <w:pPr>
@@ -1112,24 +1255,110 @@
       <w:pPr>
         <w:pStyle w:val="Heading1"/>
       </w:pPr>
+      <w:bookmarkStart w:id="4" w:name="_Toc335326774"/>
       <w:r>
         <w:t>Required permissions</w:t>
       </w:r>
-    </w:p>
-    <w:p>
-      <w:r>
-        <w:t>JAS must have a GLOBAL_SEARCH permission.</w:t>
-      </w:r>
-      <w:bookmarkStart w:id="3" w:name="_GoBack"/>
-      <w:bookmarkEnd w:id="3"/>
+      <w:bookmarkEnd w:id="4"/>
+    </w:p>
+    <w:p>
+      <w:r>
+        <w:t xml:space="preserve">JAS must have </w:t>
+      </w:r>
+      <w:proofErr w:type="gramStart"/>
+      <w:r>
+        <w:t>a GLOBAL</w:t>
+      </w:r>
+      <w:proofErr w:type="gramEnd"/>
+      <w:r>
+        <w:t>_SEARCH permission.</w:t>
+      </w:r>
+    </w:p>
+    <w:p>
+      <w:pPr>
+        <w:pStyle w:val="Heading1"/>
+      </w:pPr>
+      <w:bookmarkStart w:id="5" w:name="_Toc335326775"/>
+      <w:proofErr w:type="gramStart"/>
+      <w:r>
+        <w:t>Menu settings storage requirements.</w:t>
+      </w:r>
+      <w:bookmarkEnd w:id="5"/>
+      <w:proofErr w:type="gramEnd"/>
+    </w:p>
+    <w:p>
+      <w:r>
+        <w:t xml:space="preserve">Menu settings must be stored </w:t>
+      </w:r>
+      <w:proofErr w:type="gramStart"/>
+      <w:r>
+        <w:t xml:space="preserve">in </w:t>
+      </w:r>
+      <w:r>
+        <w:t> </w:t>
+      </w:r>
+      <w:proofErr w:type="gramEnd"/>
+      <w:hyperlink r:id="rId14" w:history="1">
+        <w:proofErr w:type="spellStart"/>
+        <w:r>
+          <w:rPr>
+            <w:rStyle w:val="Hyperlink"/>
+            <w:b/>
+            <w:bCs/>
+          </w:rPr>
+          <w:t>SharedPreferences</w:t>
+        </w:r>
+        <w:proofErr w:type="spellEnd"/>
+      </w:hyperlink>
+      <w:r>
+        <w:t xml:space="preserve"> with file name “</w:t>
+      </w:r>
+      <w:proofErr w:type="spellStart"/>
+      <w:r>
+        <w:t>com.epam.JustAnotherSearch.</w:t>
+      </w:r>
+      <w:r>
+        <w:t>S</w:t>
+      </w:r>
+      <w:r>
+        <w:t>ettings</w:t>
+      </w:r>
+      <w:r>
+        <w:t>File</w:t>
+      </w:r>
+      <w:proofErr w:type="spellEnd"/>
+      <w:r>
+        <w:t>”</w:t>
+      </w:r>
+      <w:r>
+        <w:t>.</w:t>
+      </w:r>
+    </w:p>
+    <w:p>
+      <w:r>
+        <w:t xml:space="preserve">Which must contain pairs of </w:t>
+      </w:r>
+      <w:proofErr w:type="spellStart"/>
+      <w:r>
+        <w:t>uri’s</w:t>
+      </w:r>
+      <w:proofErr w:type="spellEnd"/>
+      <w:r>
+        <w:t xml:space="preserve"> of available search source and Boolean values which defines is this source included in search.</w:t>
+      </w:r>
+    </w:p>
+    <w:p>
+      <w:r>
+        <w:t>By default all available sources must be switched on.</w:t>
+      </w:r>
     </w:p>
     <w:sectPr>
-      <w:headerReference w:type="even" r:id="rId14"/>
-      <w:headerReference w:type="default" r:id="rId15"/>
-      <w:footerReference w:type="even" r:id="rId16"/>
-      <w:footerReference w:type="default" r:id="rId17"/>
-      <w:headerReference w:type="first" r:id="rId18"/>
-      <w:footerReference w:type="first" r:id="rId19"/>
+      <w:headerReference w:type="even" r:id="rId15"/>
+      <w:headerReference w:type="default" r:id="rId16"/>
+      <w:footerReference w:type="even" r:id="rId17"/>
+      <w:footerReference w:type="default" r:id="rId18"/>
+      <w:headerReference w:type="first" r:id="rId19"/>
+      <w:footerReference w:type="first" r:id="rId20"/>
       <w:pgSz w:w="11906" w:h="16838"/>
       <w:pgMar w:top="1134" w:right="850" w:bottom="1134" w:left="1701" w:header="720" w:footer="720" w:gutter="0"/>
       <w:cols w:space="720"/>
@@ -1208,7 +1437,7 @@
           <w:rPr>
             <w:noProof/>
           </w:rPr>
-          <w:t>4</w:t>
+          <w:t>1</w:t>
         </w:r>
         <w:r>
           <w:rPr>
@@ -1804,7 +2033,6 @@
   <w:style w:type="character" w:default="1" w:styleId="DefaultParagraphFont">
     <w:name w:val="Default Paragraph Font"/>
     <w:uiPriority w:val="1"/>
-    <w:semiHidden/>
     <w:unhideWhenUsed/>
   </w:style>
   <w:style w:type="table" w:default="1" w:styleId="TableNormal">
@@ -2213,7 +2441,6 @@
   <w:style w:type="character" w:default="1" w:styleId="DefaultParagraphFont">
     <w:name w:val="Default Paragraph Font"/>
     <w:uiPriority w:val="1"/>
-    <w:semiHidden/>
     <w:unhideWhenUsed/>
   </w:style>
   <w:style w:type="table" w:default="1" w:styleId="TableNormal">
@@ -2726,7 +2953,7 @@
 </file>
 
 <file path=customXml/itemProps1.xml><?xml version="1.0" encoding="utf-8"?>
-<ds:datastoreItem xmlns:ds="http://schemas.openxmlformats.org/officeDocument/2006/customXml" ds:itemID="{8418959A-2EF2-4B46-941F-5282C5810B44}">
+<ds:datastoreItem xmlns:ds="http://schemas.openxmlformats.org/officeDocument/2006/customXml" ds:itemID="{CEAE57F1-8BA7-4F67-9744-4C24F02B1C28}">
   <ds:schemaRefs>
     <ds:schemaRef ds:uri="http://schemas.openxmlformats.org/officeDocument/2006/bibliography"/>
   </ds:schemaRefs>

</xml_diff>

<commit_message>
Design menu UI #9
</commit_message>
<xml_diff>
--- a/doc/JustAnotherSearch design.docx
+++ b/doc/JustAnotherSearch design.docx
@@ -25,6 +25,8 @@
         </w:rPr>
       </w:sdtEndPr>
       <w:sdtContent>
+        <w:bookmarkStart w:id="0" w:name="_GoBack" w:displacedByCustomXml="prev"/>
+        <w:bookmarkEnd w:id="0" w:displacedByCustomXml="prev"/>
         <w:p>
           <w:pPr>
             <w:pStyle w:val="TOCHeading"/>
@@ -32,8 +34,6 @@
           <w:r>
             <w:t>Contents</w:t>
           </w:r>
-          <w:bookmarkStart w:id="0" w:name="_GoBack"/>
-          <w:bookmarkEnd w:id="0"/>
         </w:p>
         <w:p>
           <w:pPr>
@@ -55,7 +55,7 @@
           <w:r>
             <w:fldChar w:fldCharType="separate"/>
           </w:r>
-          <w:hyperlink w:anchor="_Toc335326771" w:history="1">
+          <w:hyperlink w:anchor="_Toc335759819" w:history="1">
             <w:r>
               <w:rPr>
                 <w:rStyle w:val="Hyperlink"/>
@@ -82,7 +82,7 @@
                 <w:noProof/>
                 <w:webHidden/>
               </w:rPr>
-              <w:instrText xml:space="preserve"> PAGEREF _Toc335326771 \h </w:instrText>
+              <w:instrText xml:space="preserve"> PAGEREF _Toc335759819 \h </w:instrText>
             </w:r>
             <w:r>
               <w:rPr>
@@ -124,7 +124,7 @@
               <w:noProof/>
             </w:rPr>
           </w:pPr>
-          <w:hyperlink w:anchor="_Toc335326772" w:history="1">
+          <w:hyperlink w:anchor="_Toc335759820" w:history="1">
             <w:r>
               <w:rPr>
                 <w:rStyle w:val="Hyperlink"/>
@@ -151,7 +151,7 @@
                 <w:noProof/>
                 <w:webHidden/>
               </w:rPr>
-              <w:instrText xml:space="preserve"> PAGEREF _Toc335326772 \h </w:instrText>
+              <w:instrText xml:space="preserve"> PAGEREF _Toc335759820 \h </w:instrText>
             </w:r>
             <w:r>
               <w:rPr>
@@ -193,7 +193,7 @@
               <w:noProof/>
             </w:rPr>
           </w:pPr>
-          <w:hyperlink w:anchor="_Toc335326773" w:history="1">
+          <w:hyperlink w:anchor="_Toc335759821" w:history="1">
             <w:r>
               <w:rPr>
                 <w:rStyle w:val="Hyperlink"/>
@@ -220,7 +220,7 @@
                 <w:noProof/>
                 <w:webHidden/>
               </w:rPr>
-              <w:instrText xml:space="preserve"> PAGEREF _Toc335326773 \h </w:instrText>
+              <w:instrText xml:space="preserve"> PAGEREF _Toc335759821 \h </w:instrText>
             </w:r>
             <w:r>
               <w:rPr>
@@ -262,7 +262,7 @@
               <w:noProof/>
             </w:rPr>
           </w:pPr>
-          <w:hyperlink w:anchor="_Toc335326774" w:history="1">
+          <w:hyperlink w:anchor="_Toc335759822" w:history="1">
             <w:r>
               <w:rPr>
                 <w:rStyle w:val="Hyperlink"/>
@@ -289,7 +289,7 @@
                 <w:noProof/>
                 <w:webHidden/>
               </w:rPr>
-              <w:instrText xml:space="preserve"> PAGEREF _Toc335326774 \h </w:instrText>
+              <w:instrText xml:space="preserve"> PAGEREF _Toc335759822 \h </w:instrText>
             </w:r>
             <w:r>
               <w:rPr>
@@ -331,12 +331,150 @@
               <w:noProof/>
             </w:rPr>
           </w:pPr>
-          <w:hyperlink w:anchor="_Toc335326775" w:history="1">
+          <w:hyperlink w:anchor="_Toc335759823" w:history="1">
             <w:r>
               <w:rPr>
                 <w:rStyle w:val="Hyperlink"/>
                 <w:noProof/>
               </w:rPr>
+              <w:t>Menu requirements</w:t>
+            </w:r>
+            <w:r>
+              <w:rPr>
+                <w:noProof/>
+                <w:webHidden/>
+              </w:rPr>
+              <w:tab/>
+            </w:r>
+            <w:r>
+              <w:rPr>
+                <w:noProof/>
+                <w:webHidden/>
+              </w:rPr>
+              <w:fldChar w:fldCharType="begin"/>
+            </w:r>
+            <w:r>
+              <w:rPr>
+                <w:noProof/>
+                <w:webHidden/>
+              </w:rPr>
+              <w:instrText xml:space="preserve"> PAGEREF _Toc335759823 \h </w:instrText>
+            </w:r>
+            <w:r>
+              <w:rPr>
+                <w:noProof/>
+                <w:webHidden/>
+              </w:rPr>
+            </w:r>
+            <w:r>
+              <w:rPr>
+                <w:noProof/>
+                <w:webHidden/>
+              </w:rPr>
+              <w:fldChar w:fldCharType="separate"/>
+            </w:r>
+            <w:r>
+              <w:rPr>
+                <w:noProof/>
+                <w:webHidden/>
+              </w:rPr>
+              <w:t>4</w:t>
+            </w:r>
+            <w:r>
+              <w:rPr>
+                <w:noProof/>
+                <w:webHidden/>
+              </w:rPr>
+              <w:fldChar w:fldCharType="end"/>
+            </w:r>
+          </w:hyperlink>
+        </w:p>
+        <w:p>
+          <w:pPr>
+            <w:pStyle w:val="TOC1"/>
+            <w:tabs>
+              <w:tab w:val="right" w:leader="dot" w:pos="9345"/>
+            </w:tabs>
+            <w:rPr>
+              <w:rFonts w:eastAsiaTheme="minorEastAsia"/>
+              <w:noProof/>
+            </w:rPr>
+          </w:pPr>
+          <w:hyperlink w:anchor="_Toc335759824" w:history="1">
+            <w:r>
+              <w:rPr>
+                <w:rStyle w:val="Hyperlink"/>
+                <w:noProof/>
+              </w:rPr>
+              <w:t>Search settings activity</w:t>
+            </w:r>
+            <w:r>
+              <w:rPr>
+                <w:noProof/>
+                <w:webHidden/>
+              </w:rPr>
+              <w:tab/>
+            </w:r>
+            <w:r>
+              <w:rPr>
+                <w:noProof/>
+                <w:webHidden/>
+              </w:rPr>
+              <w:fldChar w:fldCharType="begin"/>
+            </w:r>
+            <w:r>
+              <w:rPr>
+                <w:noProof/>
+                <w:webHidden/>
+              </w:rPr>
+              <w:instrText xml:space="preserve"> PAGEREF _Toc335759824 \h </w:instrText>
+            </w:r>
+            <w:r>
+              <w:rPr>
+                <w:noProof/>
+                <w:webHidden/>
+              </w:rPr>
+            </w:r>
+            <w:r>
+              <w:rPr>
+                <w:noProof/>
+                <w:webHidden/>
+              </w:rPr>
+              <w:fldChar w:fldCharType="separate"/>
+            </w:r>
+            <w:r>
+              <w:rPr>
+                <w:noProof/>
+                <w:webHidden/>
+              </w:rPr>
+              <w:t>4</w:t>
+            </w:r>
+            <w:r>
+              <w:rPr>
+                <w:noProof/>
+                <w:webHidden/>
+              </w:rPr>
+              <w:fldChar w:fldCharType="end"/>
+            </w:r>
+          </w:hyperlink>
+        </w:p>
+        <w:p>
+          <w:pPr>
+            <w:pStyle w:val="TOC1"/>
+            <w:tabs>
+              <w:tab w:val="right" w:leader="dot" w:pos="9345"/>
+            </w:tabs>
+            <w:rPr>
+              <w:rFonts w:eastAsiaTheme="minorEastAsia"/>
+              <w:noProof/>
+            </w:rPr>
+          </w:pPr>
+          <w:hyperlink w:anchor="_Toc335759825" w:history="1">
+            <w:r>
+              <w:rPr>
+                <w:rStyle w:val="Hyperlink"/>
+                <w:noProof/>
+              </w:rPr>
               <w:t>Menu settings storage requirements.</w:t>
             </w:r>
             <w:r>
@@ -358,7 +496,7 @@
                 <w:noProof/>
                 <w:webHidden/>
               </w:rPr>
-              <w:instrText xml:space="preserve"> PAGEREF _Toc335326775 \h </w:instrText>
+              <w:instrText xml:space="preserve"> PAGEREF _Toc335759825 \h </w:instrText>
             </w:r>
             <w:r>
               <w:rPr>
@@ -449,7 +587,7 @@
       <w:pPr>
         <w:pStyle w:val="Heading1"/>
       </w:pPr>
-      <w:bookmarkStart w:id="1" w:name="_Toc335326771"/>
+      <w:bookmarkStart w:id="1" w:name="_Toc335759819"/>
       <w:r>
         <w:t>Key features</w:t>
       </w:r>
@@ -504,7 +642,7 @@
       <w:pPr>
         <w:pStyle w:val="Heading1"/>
       </w:pPr>
-      <w:bookmarkStart w:id="2" w:name="_Toc335326772"/>
+      <w:bookmarkStart w:id="2" w:name="_Toc335759820"/>
       <w:r>
         <w:lastRenderedPageBreak/>
         <w:t>UI requirements</w:t>
@@ -1025,7 +1163,7 @@
       <w:pPr>
         <w:pStyle w:val="Heading1"/>
       </w:pPr>
-      <w:bookmarkStart w:id="3" w:name="_Toc335326773"/>
+      <w:bookmarkStart w:id="3" w:name="_Toc335759821"/>
       <w:r>
         <w:lastRenderedPageBreak/>
         <w:t>Widget requirements</w:t>
@@ -1255,7 +1393,7 @@
       <w:pPr>
         <w:pStyle w:val="Heading1"/>
       </w:pPr>
-      <w:bookmarkStart w:id="4" w:name="_Toc335326774"/>
+      <w:bookmarkStart w:id="4" w:name="_Toc335759822"/>
       <w:r>
         <w:t>Required permissions</w:t>
       </w:r>
@@ -1274,16 +1412,96 @@
         <w:t>_SEARCH permission.</w:t>
       </w:r>
     </w:p>
+    <w:p/>
     <w:p>
       <w:pPr>
         <w:pStyle w:val="Heading1"/>
       </w:pPr>
-      <w:bookmarkStart w:id="5" w:name="_Toc335326775"/>
+      <w:bookmarkStart w:id="5" w:name="_Toc335759823"/>
+      <w:r>
+        <w:t>Menu requirements</w:t>
+      </w:r>
+      <w:bookmarkEnd w:id="5"/>
+    </w:p>
+    <w:p>
+      <w:r>
+        <w:t>Menu must have 1 item with tittle “Search settings”</w:t>
+      </w:r>
       <w:proofErr w:type="gramStart"/>
       <w:r>
+        <w:t>,</w:t>
+      </w:r>
+      <w:proofErr w:type="gramEnd"/>
+      <w:r>
+        <w:t xml:space="preserve"> by click on it there will be shown Search settings Activity.</w:t>
+      </w:r>
+    </w:p>
+    <w:p>
+      <w:pPr>
+        <w:pStyle w:val="Heading1"/>
+      </w:pPr>
+      <w:bookmarkStart w:id="6" w:name="_Toc335759824"/>
+      <w:r>
+        <w:t>Search settings activity</w:t>
+      </w:r>
+      <w:bookmarkEnd w:id="6"/>
+    </w:p>
+    <w:p>
+      <w:r>
+        <w:t>It must be and</w:t>
+      </w:r>
+      <w:r>
+        <w:t> </w:t>
+      </w:r>
+      <w:proofErr w:type="spellStart"/>
+      <w:r>
+        <w:rPr>
+          <w:b/>
+          <w:bCs/>
+        </w:rPr>
+        <w:fldChar w:fldCharType="begin"/>
+      </w:r>
+      <w:r>
+        <w:rPr>
+          <w:b/>
+          <w:bCs/>
+        </w:rPr>
+        <w:instrText xml:space="preserve"> HYPERLINK "http://developer.android.com/reference/android/widget/ListView.html" </w:instrText>
+      </w:r>
+      <w:r>
+        <w:rPr>
+          <w:b/>
+          <w:bCs/>
+        </w:rPr>
+        <w:fldChar w:fldCharType="separate"/>
+      </w:r>
+      <w:r>
+        <w:rPr>
+          <w:rStyle w:val="Hyperlink"/>
+          <w:b/>
+          <w:bCs/>
+        </w:rPr>
+        <w:t>ListView</w:t>
+      </w:r>
+      <w:proofErr w:type="spellEnd"/>
+      <w:r>
+        <w:fldChar w:fldCharType="end"/>
+      </w:r>
+      <w:r>
+        <w:t xml:space="preserve"> with all available suggestion providers which are presented in form: at left is icon of provider’s activity, in center a name of provider’s activity, at right is an check box which indicates/changes is this provider should be searched.</w:t>
+      </w:r>
+    </w:p>
+    <w:p/>
+    <w:p>
+      <w:pPr>
+        <w:pStyle w:val="Heading1"/>
+      </w:pPr>
+      <w:bookmarkStart w:id="7" w:name="_Toc335759825"/>
+      <w:proofErr w:type="gramStart"/>
+      <w:r>
         <w:t>Menu settings storage requirements.</w:t>
       </w:r>
-      <w:bookmarkEnd w:id="5"/>
+      <w:bookmarkEnd w:id="7"/>
       <w:proofErr w:type="gramEnd"/>
     </w:p>
     <w:p>
@@ -1297,19 +1515,34 @@
       <w:r>
         <w:t> </w:t>
       </w:r>
+      <w:proofErr w:type="spellStart"/>
       <w:proofErr w:type="gramEnd"/>
-      <w:hyperlink r:id="rId14" w:history="1">
-        <w:proofErr w:type="spellStart"/>
-        <w:r>
-          <w:rPr>
-            <w:rStyle w:val="Hyperlink"/>
-            <w:b/>
-            <w:bCs/>
-          </w:rPr>
-          <w:t>SharedPreferences</w:t>
-        </w:r>
-        <w:proofErr w:type="spellEnd"/>
-      </w:hyperlink>
+      <w:r>
+        <w:fldChar w:fldCharType="begin"/>
+      </w:r>
+      <w:r>
+        <w:instrText xml:space="preserve"> HYPERLINK "http://developer.android.com/reference/android/content/SharedPreferences.html" </w:instrText>
+      </w:r>
+      <w:r>
+        <w:fldChar w:fldCharType="separate"/>
+      </w:r>
+      <w:r>
+        <w:rPr>
+          <w:rStyle w:val="Hyperlink"/>
+          <w:b/>
+          <w:bCs/>
+        </w:rPr>
+        <w:t>SharedPreferences</w:t>
+      </w:r>
+      <w:proofErr w:type="spellEnd"/>
+      <w:r>
+        <w:rPr>
+          <w:rStyle w:val="Hyperlink"/>
+          <w:b/>
+          <w:bCs/>
+        </w:rPr>
+        <w:fldChar w:fldCharType="end"/>
+      </w:r>
       <w:r>
         <w:t xml:space="preserve"> with file name “</w:t>
       </w:r>
@@ -1353,12 +1586,12 @@
       </w:r>
     </w:p>
     <w:sectPr>
-      <w:headerReference w:type="even" r:id="rId15"/>
-      <w:headerReference w:type="default" r:id="rId16"/>
-      <w:footerReference w:type="even" r:id="rId17"/>
-      <w:footerReference w:type="default" r:id="rId18"/>
-      <w:headerReference w:type="first" r:id="rId19"/>
-      <w:footerReference w:type="first" r:id="rId20"/>
+      <w:headerReference w:type="even" r:id="rId14"/>
+      <w:headerReference w:type="default" r:id="rId15"/>
+      <w:footerReference w:type="even" r:id="rId16"/>
+      <w:footerReference w:type="default" r:id="rId17"/>
+      <w:headerReference w:type="first" r:id="rId18"/>
+      <w:footerReference w:type="first" r:id="rId19"/>
       <w:pgSz w:w="11906" w:h="16838"/>
       <w:pgMar w:top="1134" w:right="850" w:bottom="1134" w:left="1701" w:header="720" w:footer="720" w:gutter="0"/>
       <w:cols w:space="720"/>
@@ -2953,7 +3186,7 @@
 </file>
 
 <file path=customXml/itemProps1.xml><?xml version="1.0" encoding="utf-8"?>
-<ds:datastoreItem xmlns:ds="http://schemas.openxmlformats.org/officeDocument/2006/customXml" ds:itemID="{CEAE57F1-8BA7-4F67-9744-4C24F02B1C28}">
+<ds:datastoreItem xmlns:ds="http://schemas.openxmlformats.org/officeDocument/2006/customXml" ds:itemID="{F232875E-9AE7-4D04-B5AA-9937A5D078DD}">
   <ds:schemaRefs>
     <ds:schemaRef ds:uri="http://schemas.openxmlformats.org/officeDocument/2006/bibliography"/>
   </ds:schemaRefs>

</xml_diff>

<commit_message>
Implemented "Each suggestion must have an icon." Implemented "Make suggestion list items same size." Close #31 Close #32
</commit_message>
<xml_diff>
--- a/doc/JustAnotherSearch design.docx
+++ b/doc/JustAnotherSearch design.docx
@@ -25,8 +25,6 @@
         </w:rPr>
       </w:sdtEndPr>
       <w:sdtContent>
-        <w:bookmarkStart w:id="0" w:name="_GoBack" w:displacedByCustomXml="prev"/>
-        <w:bookmarkEnd w:id="0" w:displacedByCustomXml="prev"/>
         <w:p>
           <w:pPr>
             <w:pStyle w:val="TOCHeading"/>
@@ -558,40 +556,25 @@
       <w:pPr>
         <w:pStyle w:val="Title"/>
       </w:pPr>
-      <w:proofErr w:type="spellStart"/>
       <w:r>
         <w:lastRenderedPageBreak/>
-        <w:t>JustAnotherSearch</w:t>
-      </w:r>
-      <w:proofErr w:type="spellEnd"/>
-      <w:r>
-        <w:t xml:space="preserve"> </w:t>
-      </w:r>
-      <w:proofErr w:type="gramStart"/>
-      <w:r>
-        <w:t>design .</w:t>
-      </w:r>
-      <w:proofErr w:type="gramEnd"/>
-    </w:p>
-    <w:p>
-      <w:proofErr w:type="spellStart"/>
-      <w:r>
-        <w:t>JustAnotherSearch</w:t>
-      </w:r>
-      <w:proofErr w:type="spellEnd"/>
-      <w:r>
-        <w:t xml:space="preserve"> aka (JAS) it’s an android application which must provide customizable search by android device.</w:t>
+        <w:t>JustAnotherSearch design .</w:t>
+      </w:r>
+    </w:p>
+    <w:p>
+      <w:r>
+        <w:t>JustAnotherSearch aka (JAS) it’s an android application which must provide customizable search by android device.</w:t>
       </w:r>
     </w:p>
     <w:p>
       <w:pPr>
         <w:pStyle w:val="Heading1"/>
       </w:pPr>
-      <w:bookmarkStart w:id="1" w:name="_Toc335759819"/>
+      <w:bookmarkStart w:id="0" w:name="_Toc335759819"/>
       <w:r>
         <w:t>Key features</w:t>
       </w:r>
-      <w:bookmarkEnd w:id="1"/>
+      <w:bookmarkEnd w:id="0"/>
     </w:p>
     <w:p>
       <w:pPr>
@@ -642,12 +625,12 @@
       <w:pPr>
         <w:pStyle w:val="Heading1"/>
       </w:pPr>
-      <w:bookmarkStart w:id="2" w:name="_Toc335759820"/>
+      <w:bookmarkStart w:id="1" w:name="_Toc335759820"/>
       <w:r>
         <w:lastRenderedPageBreak/>
         <w:t>UI requirements</w:t>
       </w:r>
-      <w:bookmarkEnd w:id="2"/>
+      <w:bookmarkEnd w:id="1"/>
     </w:p>
     <w:p>
       <w:pPr>
@@ -928,27 +911,7 @@
           <w:sz w:val="20"/>
           <w:szCs w:val="20"/>
         </w:rPr>
-        <w:t xml:space="preserve"> and </w:t>
-      </w:r>
-      <w:proofErr w:type="spellStart"/>
-      <w:r>
-        <w:rPr>
-          <w:rFonts w:ascii="Tahoma" w:hAnsi="Tahoma" w:cs="Tahoma"/>
-          <w:color w:val="000000"/>
-          <w:sz w:val="20"/>
-          <w:szCs w:val="20"/>
-        </w:rPr>
-        <w:t>e.t.c</w:t>
-      </w:r>
-      <w:proofErr w:type="spellEnd"/>
-      <w:r>
-        <w:rPr>
-          <w:rFonts w:ascii="Tahoma" w:hAnsi="Tahoma" w:cs="Tahoma"/>
-          <w:color w:val="000000"/>
-          <w:sz w:val="20"/>
-          <w:szCs w:val="20"/>
-        </w:rPr>
-        <w:t>.</w:t>
+        <w:t xml:space="preserve"> and e.t.c.</w:t>
       </w:r>
     </w:p>
     <w:p>
@@ -972,27 +935,7 @@
           <w:sz w:val="20"/>
           <w:szCs w:val="20"/>
         </w:rPr>
-        <w:t xml:space="preserve">Search result item can be </w:t>
-      </w:r>
-      <w:proofErr w:type="gramStart"/>
-      <w:r>
-        <w:rPr>
-          <w:rFonts w:ascii="Tahoma" w:hAnsi="Tahoma" w:cs="Tahoma"/>
-          <w:color w:val="000000"/>
-          <w:sz w:val="20"/>
-          <w:szCs w:val="20"/>
-        </w:rPr>
-        <w:t>an</w:t>
-      </w:r>
-      <w:proofErr w:type="gramEnd"/>
-      <w:r>
-        <w:rPr>
-          <w:rFonts w:ascii="Tahoma" w:hAnsi="Tahoma" w:cs="Tahoma"/>
-          <w:color w:val="000000"/>
-          <w:sz w:val="20"/>
-          <w:szCs w:val="20"/>
-        </w:rPr>
-        <w:t xml:space="preserve"> category name (it can’t be tapped) or search match result.</w:t>
+        <w:t>Search result item can be an category name (it can’t be tapped) or search match result.</w:t>
       </w:r>
     </w:p>
     <w:p>
@@ -1016,28 +959,19 @@
           <w:sz w:val="20"/>
           <w:szCs w:val="20"/>
         </w:rPr>
-        <w:t xml:space="preserve">Search match result/category must </w:t>
-      </w:r>
-      <w:proofErr w:type="gramStart"/>
-      <w:r>
-        <w:rPr>
-          <w:rFonts w:ascii="Tahoma" w:hAnsi="Tahoma" w:cs="Tahoma"/>
-          <w:color w:val="000000"/>
-          <w:sz w:val="20"/>
-          <w:szCs w:val="20"/>
-        </w:rPr>
-        <w:t>contains</w:t>
-      </w:r>
-      <w:proofErr w:type="gramEnd"/>
-      <w:r>
-        <w:rPr>
-          <w:rFonts w:ascii="Tahoma" w:hAnsi="Tahoma" w:cs="Tahoma"/>
-          <w:color w:val="000000"/>
-          <w:sz w:val="20"/>
-          <w:szCs w:val="20"/>
-        </w:rPr>
-        <w:t xml:space="preserve"> result/category name at left column and corresponding icon at right column.</w:t>
-      </w:r>
+        <w:t>Search match result/category must contains result/category name at left column and corresponding icon at right column.</w:t>
+      </w:r>
+      <w:r>
+        <w:rPr>
+          <w:rFonts w:ascii="Tahoma" w:hAnsi="Tahoma" w:cs="Tahoma"/>
+          <w:color w:val="000000"/>
+          <w:sz w:val="20"/>
+          <w:szCs w:val="20"/>
+        </w:rPr>
+        <w:t xml:space="preserve"> Each result must have an icon, if it has not special icon it must be icon from provider application.</w:t>
+      </w:r>
+      <w:bookmarkStart w:id="2" w:name="_GoBack"/>
+      <w:bookmarkEnd w:id="2"/>
     </w:p>
     <w:p>
       <w:pPr>
@@ -1185,7 +1119,6 @@
         <w:t xml:space="preserve"> </w:t>
       </w:r>
       <w:hyperlink r:id="rId9" w:history="1">
-        <w:proofErr w:type="spellStart"/>
         <w:r>
           <w:rPr>
             <w:rStyle w:val="Hyperlink"/>
@@ -1199,7 +1132,6 @@
           </w:rPr>
           <w:t>LinearLayout</w:t>
         </w:r>
-        <w:proofErr w:type="spellEnd"/>
       </w:hyperlink>
       <w:r>
         <w:t xml:space="preserve">, </w:t>
@@ -1217,7 +1149,6 @@
         <w:t xml:space="preserve">contain </w:t>
       </w:r>
       <w:hyperlink r:id="rId10" w:history="1">
-        <w:proofErr w:type="spellStart"/>
         <w:r>
           <w:rPr>
             <w:rStyle w:val="Hyperlink"/>
@@ -1231,7 +1162,6 @@
           </w:rPr>
           <w:t>EditText</w:t>
         </w:r>
-        <w:proofErr w:type="spellEnd"/>
       </w:hyperlink>
       <w:r>
         <w:rPr>
@@ -1280,7 +1210,6 @@
         <w:t xml:space="preserve">Search results widgets must be a </w:t>
       </w:r>
       <w:hyperlink r:id="rId12" w:history="1">
-        <w:proofErr w:type="spellStart"/>
         <w:r>
           <w:rPr>
             <w:rStyle w:val="Hyperlink"/>
@@ -1294,7 +1223,6 @@
           </w:rPr>
           <w:t>GridView</w:t>
         </w:r>
-        <w:proofErr w:type="spellEnd"/>
       </w:hyperlink>
       <w:r>
         <w:t>, with two columns</w:t>
@@ -1303,11 +1231,7 @@
         <w:t xml:space="preserve"> in first must be</w:t>
       </w:r>
       <w:r>
-        <w:t xml:space="preserve"> </w:t>
-      </w:r>
-      <w:proofErr w:type="gramStart"/>
-      <w:r>
-        <w:t xml:space="preserve">a </w:t>
+        <w:t xml:space="preserve"> a </w:t>
       </w:r>
       <w:r>
         <w:rPr>
@@ -1320,40 +1244,19 @@
         </w:rPr>
         <w:t> </w:t>
       </w:r>
-      <w:proofErr w:type="spellStart"/>
-      <w:proofErr w:type="gramEnd"/>
-      <w:r>
-        <w:fldChar w:fldCharType="begin"/>
-      </w:r>
-      <w:r>
-        <w:instrText xml:space="preserve"> HYPERLINK "http://developer.android.com/reference/android/widget/TextView.html" </w:instrText>
-      </w:r>
-      <w:r>
-        <w:fldChar w:fldCharType="separate"/>
-      </w:r>
-      <w:r>
-        <w:rPr>
-          <w:rStyle w:val="Hyperlink"/>
-          <w:rFonts w:ascii="Arial" w:hAnsi="Arial" w:cs="Arial"/>
-          <w:color w:val="258AAF"/>
-          <w:sz w:val="20"/>
-          <w:szCs w:val="20"/>
-          <w:shd w:val="clear" w:color="auto" w:fill="F9F9F9"/>
-        </w:rPr>
-        <w:t>TextView</w:t>
-      </w:r>
-      <w:proofErr w:type="spellEnd"/>
-      <w:r>
-        <w:rPr>
-          <w:rStyle w:val="Hyperlink"/>
-          <w:rFonts w:ascii="Arial" w:hAnsi="Arial" w:cs="Arial"/>
-          <w:color w:val="258AAF"/>
-          <w:sz w:val="20"/>
-          <w:szCs w:val="20"/>
-          <w:shd w:val="clear" w:color="auto" w:fill="F9F9F9"/>
-        </w:rPr>
-        <w:fldChar w:fldCharType="end"/>
-      </w:r>
+      <w:hyperlink r:id="rId13" w:history="1">
+        <w:r>
+          <w:rPr>
+            <w:rStyle w:val="Hyperlink"/>
+            <w:rFonts w:ascii="Arial" w:hAnsi="Arial" w:cs="Arial"/>
+            <w:color w:val="258AAF"/>
+            <w:sz w:val="20"/>
+            <w:szCs w:val="20"/>
+            <w:shd w:val="clear" w:color="auto" w:fill="F9F9F9"/>
+          </w:rPr>
+          <w:t>TextView</w:t>
+        </w:r>
+      </w:hyperlink>
       <w:r>
         <w:t xml:space="preserve">  and in second</w:t>
       </w:r>
@@ -1363,8 +1266,7 @@
       <w:r>
         <w:t xml:space="preserve"> </w:t>
       </w:r>
-      <w:hyperlink r:id="rId13" w:history="1">
-        <w:proofErr w:type="spellStart"/>
+      <w:hyperlink r:id="rId14" w:history="1">
         <w:r>
           <w:rPr>
             <w:rStyle w:val="Hyperlink"/>
@@ -1378,7 +1280,6 @@
           </w:rPr>
           <w:t>ImageView</w:t>
         </w:r>
-        <w:proofErr w:type="spellEnd"/>
       </w:hyperlink>
       <w:r>
         <w:t>.</w:t>
@@ -1401,15 +1302,7 @@
     </w:p>
     <w:p>
       <w:r>
-        <w:t xml:space="preserve">JAS must have </w:t>
-      </w:r>
-      <w:proofErr w:type="gramStart"/>
-      <w:r>
-        <w:t>a GLOBAL</w:t>
-      </w:r>
-      <w:proofErr w:type="gramEnd"/>
-      <w:r>
-        <w:t>_SEARCH permission.</w:t>
+        <w:t>JAS must have a GLOBAL_SEARCH permission.</w:t>
       </w:r>
     </w:p>
     <w:p/>
@@ -1427,13 +1320,8 @@
       <w:r>
         <w:t>Menu must have 1 item with tittle “Search settings”</w:t>
       </w:r>
-      <w:proofErr w:type="gramStart"/>
-      <w:r>
-        <w:t>,</w:t>
-      </w:r>
-      <w:proofErr w:type="gramEnd"/>
-      <w:r>
-        <w:t xml:space="preserve"> by click on it there will be shown Search settings Activity.</w:t>
+      <w:r>
+        <w:t>, by click on it there will be shown Search settings Activity.</w:t>
       </w:r>
     </w:p>
     <w:p>
@@ -1453,40 +1341,16 @@
       <w:r>
         <w:t> </w:t>
       </w:r>
-      <w:proofErr w:type="spellStart"/>
-      <w:r>
-        <w:rPr>
-          <w:b/>
-          <w:bCs/>
-        </w:rPr>
-        <w:fldChar w:fldCharType="begin"/>
-      </w:r>
-      <w:r>
-        <w:rPr>
-          <w:b/>
-          <w:bCs/>
-        </w:rPr>
-        <w:instrText xml:space="preserve"> HYPERLINK "http://developer.android.com/reference/android/widget/ListView.html" </w:instrText>
-      </w:r>
-      <w:r>
-        <w:rPr>
-          <w:b/>
-          <w:bCs/>
-        </w:rPr>
-        <w:fldChar w:fldCharType="separate"/>
-      </w:r>
-      <w:r>
-        <w:rPr>
-          <w:rStyle w:val="Hyperlink"/>
-          <w:b/>
-          <w:bCs/>
-        </w:rPr>
-        <w:t>ListView</w:t>
-      </w:r>
-      <w:proofErr w:type="spellEnd"/>
-      <w:r>
-        <w:fldChar w:fldCharType="end"/>
-      </w:r>
+      <w:hyperlink r:id="rId15" w:history="1">
+        <w:r>
+          <w:rPr>
+            <w:rStyle w:val="Hyperlink"/>
+            <w:b/>
+            <w:bCs/>
+          </w:rPr>
+          <w:t>ListView</w:t>
+        </w:r>
+      </w:hyperlink>
       <w:r>
         <w:t xml:space="preserve"> with all available suggestion providers which are presented in form: at left is icon of provider’s activity, in center a name of provider’s activity, at right is an check box which indicates/changes is this provider should be searched.</w:t>
       </w:r>
@@ -1497,58 +1361,30 @@
         <w:pStyle w:val="Heading1"/>
       </w:pPr>
       <w:bookmarkStart w:id="7" w:name="_Toc335759825"/>
-      <w:proofErr w:type="gramStart"/>
       <w:r>
         <w:t>Menu settings storage requirements.</w:t>
       </w:r>
       <w:bookmarkEnd w:id="7"/>
-      <w:proofErr w:type="gramEnd"/>
-    </w:p>
-    <w:p>
-      <w:r>
-        <w:t xml:space="preserve">Menu settings must be stored </w:t>
-      </w:r>
-      <w:proofErr w:type="gramStart"/>
-      <w:r>
-        <w:t xml:space="preserve">in </w:t>
+    </w:p>
+    <w:p>
+      <w:r>
+        <w:t xml:space="preserve">Menu settings must be stored in </w:t>
       </w:r>
       <w:r>
         <w:t> </w:t>
       </w:r>
-      <w:proofErr w:type="spellStart"/>
-      <w:proofErr w:type="gramEnd"/>
-      <w:r>
-        <w:fldChar w:fldCharType="begin"/>
-      </w:r>
-      <w:r>
-        <w:instrText xml:space="preserve"> HYPERLINK "http://developer.android.com/reference/android/content/SharedPreferences.html" </w:instrText>
-      </w:r>
-      <w:r>
-        <w:fldChar w:fldCharType="separate"/>
-      </w:r>
-      <w:r>
-        <w:rPr>
-          <w:rStyle w:val="Hyperlink"/>
-          <w:b/>
-          <w:bCs/>
-        </w:rPr>
-        <w:t>SharedPreferences</w:t>
-      </w:r>
-      <w:proofErr w:type="spellEnd"/>
-      <w:r>
-        <w:rPr>
-          <w:rStyle w:val="Hyperlink"/>
-          <w:b/>
-          <w:bCs/>
-        </w:rPr>
-        <w:fldChar w:fldCharType="end"/>
-      </w:r>
-      <w:r>
-        <w:t xml:space="preserve"> with file name “</w:t>
-      </w:r>
-      <w:proofErr w:type="spellStart"/>
-      <w:r>
-        <w:t>com.epam.JustAnotherSearch.</w:t>
+      <w:hyperlink r:id="rId16" w:history="1">
+        <w:r>
+          <w:rPr>
+            <w:rStyle w:val="Hyperlink"/>
+            <w:b/>
+            <w:bCs/>
+          </w:rPr>
+          <w:t>SharedPreferences</w:t>
+        </w:r>
+      </w:hyperlink>
+      <w:r>
+        <w:t xml:space="preserve"> with file name “com.epam.JustAnotherSearch.</w:t>
       </w:r>
       <w:r>
         <w:t>S</w:t>
@@ -1559,7 +1395,6 @@
       <w:r>
         <w:t>File</w:t>
       </w:r>
-      <w:proofErr w:type="spellEnd"/>
       <w:r>
         <w:t>”</w:t>
       </w:r>
@@ -1569,15 +1404,7 @@
     </w:p>
     <w:p>
       <w:r>
-        <w:t xml:space="preserve">Which must contain pairs of </w:t>
-      </w:r>
-      <w:proofErr w:type="spellStart"/>
-      <w:r>
-        <w:t>uri’s</w:t>
-      </w:r>
-      <w:proofErr w:type="spellEnd"/>
-      <w:r>
-        <w:t xml:space="preserve"> of available search source and Boolean values which defines is this source included in search.</w:t>
+        <w:t>Which must contain pairs of uri’s of available search source and Boolean values which defines is this source included in search.</w:t>
       </w:r>
     </w:p>
     <w:p>
@@ -1586,12 +1413,12 @@
       </w:r>
     </w:p>
     <w:sectPr>
-      <w:headerReference w:type="even" r:id="rId14"/>
-      <w:headerReference w:type="default" r:id="rId15"/>
-      <w:footerReference w:type="even" r:id="rId16"/>
-      <w:footerReference w:type="default" r:id="rId17"/>
-      <w:headerReference w:type="first" r:id="rId18"/>
-      <w:footerReference w:type="first" r:id="rId19"/>
+      <w:headerReference w:type="even" r:id="rId17"/>
+      <w:headerReference w:type="default" r:id="rId18"/>
+      <w:footerReference w:type="even" r:id="rId19"/>
+      <w:footerReference w:type="default" r:id="rId20"/>
+      <w:headerReference w:type="first" r:id="rId21"/>
+      <w:footerReference w:type="first" r:id="rId22"/>
       <w:pgSz w:w="11906" w:h="16838"/>
       <w:pgMar w:top="1134" w:right="850" w:bottom="1134" w:left="1701" w:header="720" w:footer="720" w:gutter="0"/>
       <w:cols w:space="720"/>
@@ -1670,7 +1497,7 @@
           <w:rPr>
             <w:noProof/>
           </w:rPr>
-          <w:t>1</w:t>
+          <w:t>3</w:t>
         </w:r>
         <w:r>
           <w:rPr>
@@ -2266,6 +2093,7 @@
   <w:style w:type="character" w:default="1" w:styleId="DefaultParagraphFont">
     <w:name w:val="Default Paragraph Font"/>
     <w:uiPriority w:val="1"/>
+    <w:semiHidden/>
     <w:unhideWhenUsed/>
   </w:style>
   <w:style w:type="table" w:default="1" w:styleId="TableNormal">
@@ -2674,6 +2502,7 @@
   <w:style w:type="character" w:default="1" w:styleId="DefaultParagraphFont">
     <w:name w:val="Default Paragraph Font"/>
     <w:uiPriority w:val="1"/>
+    <w:semiHidden/>
     <w:unhideWhenUsed/>
   </w:style>
   <w:style w:type="table" w:default="1" w:styleId="TableNormal">
@@ -3186,7 +3015,7 @@
 </file>
 
 <file path=customXml/itemProps1.xml><?xml version="1.0" encoding="utf-8"?>
-<ds:datastoreItem xmlns:ds="http://schemas.openxmlformats.org/officeDocument/2006/customXml" ds:itemID="{F232875E-9AE7-4D04-B5AA-9937A5D078DD}">
+<ds:datastoreItem xmlns:ds="http://schemas.openxmlformats.org/officeDocument/2006/customXml" ds:itemID="{2E63F489-2943-4CC5-8872-F7CC98812F0D}">
   <ds:schemaRefs>
     <ds:schemaRef ds:uri="http://schemas.openxmlformats.org/officeDocument/2006/bibliography"/>
   </ds:schemaRefs>

</xml_diff>